<commit_message>
Poprawka w przypadkach testowych - zla dlugosc hasla w danych wejsciowych
</commit_message>
<xml_diff>
--- a/Jakub Pasterski -Etap 1 Odpowiedzi.docx
+++ b/Jakub Pasterski -Etap 1 Odpowiedzi.docx
@@ -1547,7 +1547,23 @@
                 <w:sz w:val="20"/>
                 <w:szCs w:val="20"/>
               </w:rPr>
-              <w:t>Haslo: „qwerty”</w:t>
+              <w:t>Haslo: „qwerty</w:t>
+            </w:r>
+            <w:r>
+              <w:rPr>
+                <w:rFonts w:ascii="Arial" w:hAnsi="Arial" w:cs="Arial"/>
+                <w:sz w:val="20"/>
+                <w:szCs w:val="20"/>
+              </w:rPr>
+              <w:t>ui</w:t>
+            </w:r>
+            <w:r>
+              <w:rPr>
+                <w:rFonts w:ascii="Arial" w:hAnsi="Arial" w:cs="Arial"/>
+                <w:sz w:val="20"/>
+                <w:szCs w:val="20"/>
+              </w:rPr>
+              <w:t>”</w:t>
             </w:r>
           </w:p>
           <w:p>
@@ -2754,7 +2770,23 @@
                 <w:sz w:val="20"/>
                 <w:szCs w:val="20"/>
               </w:rPr>
-              <w:t>Utworzone konto „Test” z hasłem „qwerty’.</w:t>
+              <w:t xml:space="preserve">Utworzone konto „Test” z hasłem </w:t>
+            </w:r>
+            <w:r>
+              <w:rPr>
+                <w:rFonts w:ascii="Arial" w:hAnsi="Arial" w:cs="Arial"/>
+                <w:sz w:val="20"/>
+                <w:szCs w:val="20"/>
+              </w:rPr>
+              <w:t>„qwertyui”</w:t>
+            </w:r>
+            <w:r>
+              <w:rPr>
+                <w:rFonts w:ascii="Arial" w:hAnsi="Arial" w:cs="Arial"/>
+                <w:sz w:val="20"/>
+                <w:szCs w:val="20"/>
+              </w:rPr>
+              <w:t>.</w:t>
             </w:r>
           </w:p>
         </w:tc>
@@ -2826,7 +2858,15 @@
                 <w:sz w:val="20"/>
                 <w:szCs w:val="20"/>
               </w:rPr>
-              <w:t>Hasło: „qwerty”</w:t>
+              <w:t xml:space="preserve">Hasło: </w:t>
+            </w:r>
+            <w:r>
+              <w:rPr>
+                <w:rFonts w:ascii="Arial" w:hAnsi="Arial" w:cs="Arial"/>
+                <w:sz w:val="20"/>
+                <w:szCs w:val="20"/>
+              </w:rPr>
+              <w:t>„qwertyui”</w:t>
             </w:r>
           </w:p>
         </w:tc>
@@ -3320,7 +3360,23 @@
                 <w:sz w:val="20"/>
                 <w:szCs w:val="20"/>
               </w:rPr>
-              <w:t>Utworzone konto „Test” z hasłem „qwerty’.</w:t>
+              <w:t xml:space="preserve">Utworzone konto „Test” z hasłem </w:t>
+            </w:r>
+            <w:r>
+              <w:rPr>
+                <w:rFonts w:ascii="Arial" w:hAnsi="Arial" w:cs="Arial"/>
+                <w:sz w:val="20"/>
+                <w:szCs w:val="20"/>
+              </w:rPr>
+              <w:t>„qwertyui”</w:t>
+            </w:r>
+            <w:r>
+              <w:rPr>
+                <w:rFonts w:ascii="Arial" w:hAnsi="Arial" w:cs="Arial"/>
+                <w:sz w:val="20"/>
+                <w:szCs w:val="20"/>
+              </w:rPr>
+              <w:t>.</w:t>
             </w:r>
           </w:p>
         </w:tc>
@@ -3886,7 +3942,23 @@
                 <w:sz w:val="20"/>
                 <w:szCs w:val="20"/>
               </w:rPr>
-              <w:t>Utworzone konto „Test” z hasłem „qwerty’.</w:t>
+              <w:t xml:space="preserve">Utworzone konto „Test” z hasłem </w:t>
+            </w:r>
+            <w:r>
+              <w:rPr>
+                <w:rFonts w:ascii="Arial" w:hAnsi="Arial" w:cs="Arial"/>
+                <w:sz w:val="20"/>
+                <w:szCs w:val="20"/>
+              </w:rPr>
+              <w:t>„qwertyui”</w:t>
+            </w:r>
+            <w:r>
+              <w:rPr>
+                <w:rFonts w:ascii="Arial" w:hAnsi="Arial" w:cs="Arial"/>
+                <w:sz w:val="20"/>
+                <w:szCs w:val="20"/>
+              </w:rPr>
+              <w:t>.</w:t>
             </w:r>
           </w:p>
         </w:tc>
@@ -4617,24 +4689,18 @@
                 <w:sz w:val="20"/>
                 <w:szCs w:val="20"/>
               </w:rPr>
-              <w:t>Hasło: „</w:t>
-            </w:r>
-            <w:r>
-              <w:rPr>
-                <w:rFonts w:ascii="Arial" w:hAnsi="Arial" w:cs="Arial"/>
-                <w:sz w:val="20"/>
-                <w:szCs w:val="20"/>
-              </w:rPr>
-              <w:t>qwerty’</w:t>
-            </w:r>
-            <w:r>
-              <w:rPr>
-                <w:rFonts w:ascii="Arial" w:hAnsi="Arial" w:cs="Arial"/>
-                <w:sz w:val="20"/>
-                <w:szCs w:val="20"/>
-              </w:rPr>
-              <w:t>”</w:t>
-            </w:r>
+              <w:t xml:space="preserve">Hasło: </w:t>
+            </w:r>
+            <w:r>
+              <w:rPr>
+                <w:rFonts w:ascii="Arial" w:hAnsi="Arial" w:cs="Arial"/>
+                <w:sz w:val="20"/>
+                <w:szCs w:val="20"/>
+              </w:rPr>
+              <w:t>„qwertyui”</w:t>
+            </w:r>
+            <w:bookmarkStart w:id="0" w:name="_GoBack"/>
+            <w:bookmarkEnd w:id="0"/>
           </w:p>
         </w:tc>
       </w:tr>
@@ -5143,7 +5209,23 @@
                 <w:sz w:val="20"/>
                 <w:szCs w:val="20"/>
               </w:rPr>
-              <w:t>Utworzone konto „Test” z hasłem „qwerty’.</w:t>
+              <w:t xml:space="preserve">Utworzone konto „Test” z hasłem </w:t>
+            </w:r>
+            <w:r>
+              <w:rPr>
+                <w:rFonts w:ascii="Arial" w:hAnsi="Arial" w:cs="Arial"/>
+                <w:sz w:val="20"/>
+                <w:szCs w:val="20"/>
+              </w:rPr>
+              <w:t>„qwertyui”</w:t>
+            </w:r>
+            <w:r>
+              <w:rPr>
+                <w:rFonts w:ascii="Arial" w:hAnsi="Arial" w:cs="Arial"/>
+                <w:sz w:val="20"/>
+                <w:szCs w:val="20"/>
+              </w:rPr>
+              <w:t>.</w:t>
             </w:r>
           </w:p>
         </w:tc>
@@ -5198,34 +5280,32 @@
                 <w:sz w:val="20"/>
                 <w:szCs w:val="20"/>
               </w:rPr>
-              <w:t>Nazwa użytkownika</w:t>
-            </w:r>
-            <w:bookmarkStart w:id="0" w:name="_GoBack"/>
-            <w:bookmarkEnd w:id="0"/>
-            <w:r>
-              <w:rPr>
-                <w:rFonts w:ascii="Arial" w:hAnsi="Arial" w:cs="Arial"/>
-                <w:sz w:val="20"/>
-                <w:szCs w:val="20"/>
-              </w:rPr>
-              <w:t>: „”</w:t>
-            </w:r>
-          </w:p>
-          <w:p>
-            <w:pPr>
-              <w:rPr>
-                <w:rFonts w:ascii="Arial" w:hAnsi="Arial" w:cs="Arial"/>
-                <w:sz w:val="20"/>
-                <w:szCs w:val="20"/>
-              </w:rPr>
-            </w:pPr>
-            <w:r>
-              <w:rPr>
-                <w:rFonts w:ascii="Arial" w:hAnsi="Arial" w:cs="Arial"/>
-                <w:sz w:val="20"/>
-                <w:szCs w:val="20"/>
-              </w:rPr>
-              <w:t>Hasło: „qwerty’”</w:t>
+              <w:t>Nazwa użytkownika: „”</w:t>
+            </w:r>
+          </w:p>
+          <w:p>
+            <w:pPr>
+              <w:rPr>
+                <w:rFonts w:ascii="Arial" w:hAnsi="Arial" w:cs="Arial"/>
+                <w:sz w:val="20"/>
+                <w:szCs w:val="20"/>
+              </w:rPr>
+            </w:pPr>
+            <w:r>
+              <w:rPr>
+                <w:rFonts w:ascii="Arial" w:hAnsi="Arial" w:cs="Arial"/>
+                <w:sz w:val="20"/>
+                <w:szCs w:val="20"/>
+              </w:rPr>
+              <w:t xml:space="preserve">Hasło: </w:t>
+            </w:r>
+            <w:r>
+              <w:rPr>
+                <w:rFonts w:ascii="Arial" w:hAnsi="Arial" w:cs="Arial"/>
+                <w:sz w:val="20"/>
+                <w:szCs w:val="20"/>
+              </w:rPr>
+              <w:t>„qwertyui”</w:t>
             </w:r>
           </w:p>
         </w:tc>

</xml_diff>